<commit_message>
Added Option to FindAndReplace To Change The First Occurence of the word.
</commit_message>
<xml_diff>
--- a/tests/Doc.Template.Tests/Resources/Test.docx
+++ b/tests/Doc.Template.Tests/Resources/Test.docx
@@ -38,22 +38,68 @@
         <w:rPr>
           <w:lang w:val="en-US"/>
         </w:rPr>
-        <w:t>Name – count x price = finalPrice</w:t>
+        <w:t xml:space="preserve">Name – count x price = </w:t>
       </w:r>
+      <w:proofErr w:type="spellStart"/>
+      <w:r>
+        <w:rPr>
+          <w:lang w:val="en-US"/>
+        </w:rPr>
+        <w:t>finalPrice</w:t>
+      </w:r>
+      <w:proofErr w:type="spellEnd"/>
     </w:p>
     <w:p>
       <w:pPr>
-        <w:rPr>
-          <w:lang w:val="en-US"/>
-        </w:rPr>
-      </w:pPr>
+        <w:pStyle w:val="ListParagraph"/>
+        <w:numPr>
+          <w:ilvl w:val="0"/>
+          <w:numId w:val="1"/>
+        </w:numPr>
+        <w:rPr>
+          <w:lang w:val="en-US"/>
+        </w:rPr>
+      </w:pPr>
+      <w:r>
+        <w:rPr>
+          <w:lang w:val="en-US"/>
+        </w:rPr>
+        <w:t xml:space="preserve">Name – count x price = </w:t>
+      </w:r>
+      <w:proofErr w:type="spellStart"/>
+      <w:r>
+        <w:rPr>
+          <w:lang w:val="en-US"/>
+        </w:rPr>
+        <w:t>finalPrice</w:t>
+      </w:r>
+      <w:proofErr w:type="spellEnd"/>
     </w:p>
     <w:p>
       <w:pPr>
-        <w:rPr>
-          <w:lang w:val="en-US"/>
-        </w:rPr>
-      </w:pPr>
+        <w:pStyle w:val="ListParagraph"/>
+        <w:numPr>
+          <w:ilvl w:val="0"/>
+          <w:numId w:val="1"/>
+        </w:numPr>
+        <w:rPr>
+          <w:lang w:val="en-US"/>
+        </w:rPr>
+      </w:pPr>
+      <w:r>
+        <w:rPr>
+          <w:lang w:val="en-US"/>
+        </w:rPr>
+        <w:t xml:space="preserve">Name – count x price = </w:t>
+      </w:r>
+      <w:proofErr w:type="spellStart"/>
+      <w:r>
+        <w:rPr>
+          <w:lang w:val="en-US"/>
+        </w:rPr>
+        <w:t>finalPrice</w:t>
+      </w:r>
+      <w:proofErr w:type="spellEnd"/>
     </w:p>
     <w:p>
       <w:pPr>
@@ -61,11 +107,33 @@
           <w:lang w:val="en-US"/>
         </w:rPr>
       </w:pPr>
+    </w:p>
+    <w:p>
+      <w:pPr>
+        <w:rPr>
+          <w:lang w:val="en-US"/>
+        </w:rPr>
+      </w:pPr>
+    </w:p>
+    <w:p>
+      <w:pPr>
+        <w:rPr>
+          <w:lang w:val="en-US"/>
+        </w:rPr>
+      </w:pPr>
+      <w:proofErr w:type="spellStart"/>
       <w:r>
         <w:rPr>
           <w:lang w:val="en-US"/>
         </w:rPr>
-        <w:t>Loremipsum ipsum lorem</w:t>
+        <w:t>Loremipsum</w:t>
+      </w:r>
+      <w:proofErr w:type="spellEnd"/>
+      <w:r>
+        <w:rPr>
+          <w:lang w:val="en-US"/>
+        </w:rPr>
+        <w:t xml:space="preserve"> ipsum lorem</w:t>
       </w:r>
     </w:p>
     <w:sectPr>

</xml_diff>